<commit_message>
5_Answers: Added specdoc reference to question 1.
</commit_message>
<xml_diff>
--- a/Documents/ClientQuestions/AnswersToQuestions/5_Answers.docx
+++ b/Documents/ClientQuestions/AnswersToQuestions/5_Answers.docx
@@ -14,8 +14,6 @@
           <w:szCs w:val="32"/>
         </w:rPr>
       </w:pPr>
-      <w:bookmarkStart w:id="0" w:name="_GoBack"/>
-      <w:bookmarkEnd w:id="0"/>
       <w:r>
         <w:rPr>
           <w:rFonts w:ascii="Times New Roman" w:hAnsi="Times New Roman" w:cs="Times New Roman"/>
@@ -176,7 +174,7 @@
         <w:ind w:left="0"/>
         <w:rPr>
           <w:rFonts w:eastAsia="Times New Roman"/>
-          <w:color w:val="FF0000"/>
+          <w:color w:val="548DD4" w:themeColor="text2" w:themeTint="99"/>
           <w:sz w:val="24"/>
           <w:szCs w:val="24"/>
         </w:rPr>
@@ -201,6 +199,57 @@
         <w:t>Either C# or Java.</w:t>
       </w:r>
       <w:proofErr w:type="gramEnd"/>
+      <w:r>
+        <w:rPr>
+          <w:rFonts w:eastAsia="Times New Roman"/>
+          <w:color w:val="FF0000"/>
+          <w:sz w:val="24"/>
+          <w:szCs w:val="24"/>
+        </w:rPr>
+        <w:t xml:space="preserve"> </w:t>
+      </w:r>
+      <w:r>
+        <w:rPr>
+          <w:rFonts w:eastAsia="Times New Roman"/>
+          <w:color w:val="548DD4" w:themeColor="text2" w:themeTint="99"/>
+          <w:sz w:val="24"/>
+          <w:szCs w:val="24"/>
+        </w:rPr>
+        <w:t>[</w:t>
+      </w:r>
+      <w:proofErr w:type="spellStart"/>
+      <w:proofErr w:type="gramStart"/>
+      <w:r>
+        <w:rPr>
+          <w:rFonts w:eastAsia="Times New Roman"/>
+          <w:b/>
+          <w:color w:val="548DD4" w:themeColor="text2" w:themeTint="99"/>
+          <w:sz w:val="24"/>
+          <w:szCs w:val="24"/>
+        </w:rPr>
+        <w:t>specdoc</w:t>
+      </w:r>
+      <w:proofErr w:type="spellEnd"/>
+      <w:proofErr w:type="gramEnd"/>
+      <w:r>
+        <w:rPr>
+          <w:rFonts w:eastAsia="Times New Roman"/>
+          <w:b/>
+          <w:color w:val="548DD4" w:themeColor="text2" w:themeTint="99"/>
+          <w:sz w:val="24"/>
+          <w:szCs w:val="24"/>
+        </w:rPr>
+        <w:t xml:space="preserve"> 2.5.1</w:t>
+      </w:r>
+      <w:r>
+        <w:rPr>
+          <w:rFonts w:eastAsia="Times New Roman"/>
+          <w:color w:val="548DD4" w:themeColor="text2" w:themeTint="99"/>
+          <w:sz w:val="24"/>
+          <w:szCs w:val="24"/>
+        </w:rPr>
+        <w:t>]</w:t>
+      </w:r>
     </w:p>
     <w:p>
       <w:pPr>
@@ -523,6 +572,8 @@
           <w:szCs w:val="24"/>
         </w:rPr>
       </w:pPr>
+      <w:bookmarkStart w:id="0" w:name="_GoBack"/>
+      <w:bookmarkEnd w:id="0"/>
     </w:p>
     <w:p>
       <w:pPr>
@@ -1952,7 +2003,7 @@
 </file>
 
 <file path=customXml/itemProps1.xml><?xml version="1.0" encoding="utf-8"?>
-<ds:datastoreItem xmlns:ds="http://schemas.openxmlformats.org/officeDocument/2006/customXml" ds:itemID="{6E6C07E1-E214-4EDF-B7F3-1C0CB65CB045}">
+<ds:datastoreItem xmlns:ds="http://schemas.openxmlformats.org/officeDocument/2006/customXml" ds:itemID="{E7C1E230-8540-43C3-A600-4BC6F06FE096}">
   <ds:schemaRefs>
     <ds:schemaRef ds:uri="http://schemas.openxmlformats.org/officeDocument/2006/bibliography"/>
   </ds:schemaRefs>

</xml_diff>